<commit_message>
Added my asset "image" and the URL's to the Asset Tracking Form
</commit_message>
<xml_diff>
--- a/Asset_Tracking_Form.docx
+++ b/Asset_Tracking_Form.docx
@@ -6,8 +6,6 @@
       <w:pPr>
         <w:pStyle w:val="Heading1"/>
       </w:pPr>
-      <w:bookmarkStart w:id="0" w:name="_GoBack"/>
-      <w:bookmarkEnd w:id="0"/>
       <w:r>
         <w:t>Asset Tracking Form</w:t>
       </w:r>
@@ -26,13 +24,28 @@
           <w:b/>
           <w:bCs/>
         </w:rPr>
-        <w:t xml:space="preserve">Link to GitHub Repository for Project:  </w:t>
+        <w:t>Link to GitHub Repository for Project</w:t>
+      </w:r>
+      <w:proofErr w:type="gramStart"/>
+      <w:r>
+        <w:rPr>
+          <w:b/>
+          <w:bCs/>
+        </w:rPr>
+        <w:t xml:space="preserve">:  </w:t>
       </w:r>
       <w:r>
         <w:rPr>
           <w:shd w:val="clear" w:color="auto" w:fill="FFE061"/>
         </w:rPr>
-        <w:t>(Add your link here)</w:t>
+        <w:t>(</w:t>
+      </w:r>
+      <w:proofErr w:type="gramEnd"/>
+      <w:r>
+        <w:rPr>
+          <w:shd w:val="clear" w:color="auto" w:fill="FFE061"/>
+        </w:rPr>
+        <w:t>Add your link here)</w:t>
       </w:r>
     </w:p>
     <w:p>
@@ -379,41 +392,47 @@
                 <w:noProof/>
               </w:rPr>
               <w:drawing>
-                <wp:inline distT="0" distB="0" distL="0" distR="0" wp14:anchorId="5CE037EA" wp14:editId="20CDFE0D">
-                  <wp:extent cx="1333500" cy="896036"/>
-                  <wp:effectExtent l="0" t="0" r="0" b="0"/>
-                  <wp:docPr id="1073741825" name="officeArt object"/>
-                  <wp:cNvGraphicFramePr/>
+                <wp:inline distT="0" distB="0" distL="0" distR="0" wp14:anchorId="5DF742EF" wp14:editId="0EC9CDDD">
+                  <wp:extent cx="1908825" cy="1513840"/>
+                  <wp:effectExtent l="0" t="0" r="0" b="10160"/>
+                  <wp:docPr id="1" name="Picture 1" descr="../../../../2000px-KdV_cnoidal_parameters_2.svg.png"/>
+                  <wp:cNvGraphicFramePr>
+                    <a:graphicFrameLocks xmlns:a="http://schemas.openxmlformats.org/drawingml/2006/main" noChangeAspect="1"/>
+                  </wp:cNvGraphicFramePr>
                   <a:graphic xmlns:a="http://schemas.openxmlformats.org/drawingml/2006/main">
                     <a:graphicData uri="http://schemas.openxmlformats.org/drawingml/2006/picture">
                       <pic:pic xmlns:pic="http://schemas.openxmlformats.org/drawingml/2006/picture">
                         <pic:nvPicPr>
-                          <pic:cNvPr id="1073741825" name="meadow.jpg"/>
+                          <pic:cNvPr id="0" name="Picture 1" descr="../../../../2000px-KdV_cnoidal_parameters_2.svg.png"/>
                           <pic:cNvPicPr>
-                            <a:picLocks noChangeAspect="1"/>
+                            <a:picLocks noChangeAspect="1" noChangeArrowheads="1"/>
                           </pic:cNvPicPr>
                         </pic:nvPicPr>
                         <pic:blipFill>
-                          <a:blip r:embed="rId6">
-                            <a:extLst/>
+                          <a:blip r:embed="rId6" cstate="print">
+                            <a:extLst>
+                              <a:ext uri="{28A0092B-C50C-407E-A947-70E740481C1C}">
+                                <a14:useLocalDpi xmlns:a14="http://schemas.microsoft.com/office/drawing/2010/main" val="0"/>
+                              </a:ext>
+                            </a:extLst>
                           </a:blip>
+                          <a:srcRect/>
                           <a:stretch>
                             <a:fillRect/>
                           </a:stretch>
                         </pic:blipFill>
-                        <pic:spPr>
+                        <pic:spPr bwMode="auto">
                           <a:xfrm>
                             <a:off x="0" y="0"/>
-                            <a:ext cx="1333500" cy="896036"/>
+                            <a:ext cx="1918052" cy="1521158"/>
                           </a:xfrm>
                           <a:prstGeom prst="rect">
                             <a:avLst/>
                           </a:prstGeom>
-                          <a:ln w="12700" cap="flat">
+                          <a:noFill/>
+                          <a:ln>
                             <a:noFill/>
-                            <a:miter lim="400000"/>
                           </a:ln>
-                          <a:effectLst/>
                         </pic:spPr>
                       </pic:pic>
                     </a:graphicData>
@@ -445,14 +464,20 @@
             <w:pPr>
               <w:pStyle w:val="FreeForm"/>
             </w:pPr>
-            <w:hyperlink r:id="rId7" w:history="1">
-              <w:r>
-                <w:rPr>
-                  <w:rStyle w:val="Hyperlink0"/>
-                </w:rPr>
-                <w:t>http://opengameart.org/sites/default/files/meadow.jpg</w:t>
-              </w:r>
-            </w:hyperlink>
+            <w:r>
+              <w:rPr>
+                <w:rStyle w:val="Hyperlink0"/>
+              </w:rPr>
+              <w:t>https://en.wikipe</w:t>
+            </w:r>
+            <w:bookmarkStart w:id="0" w:name="_GoBack"/>
+            <w:bookmarkEnd w:id="0"/>
+            <w:r>
+              <w:rPr>
+                <w:rStyle w:val="Hyperlink0"/>
+              </w:rPr>
+              <w:t>dia.org/wiki/Cnoidal_wave</w:t>
+            </w:r>
           </w:p>
         </w:tc>
         <w:tc>
@@ -477,22 +502,11 @@
             <w:pPr>
               <w:pStyle w:val="FreeForm"/>
             </w:pPr>
-            <w:hyperlink r:id="rId8" w:history="1">
-              <w:r>
-                <w:rPr>
-                  <w:rStyle w:val="Hyperlink0"/>
-                </w:rPr>
-                <w:t>http://opengameart.org/content/meadow-background</w:t>
-              </w:r>
-            </w:hyperlink>
             <w:r>
-              <w:br/>
-            </w:r>
-            <w:r>
-              <w:t>(identifies asset as public doma</w:t>
-            </w:r>
-            <w:r>
-              <w:t>in)</w:t>
+              <w:rPr>
+                <w:rStyle w:val="Hyperlink0"/>
+              </w:rPr>
+              <w:t>https://commons.wikimedia.org/wiki/File:KdV_cnoidal_parameters_2.svg</w:t>
             </w:r>
           </w:p>
         </w:tc>
@@ -529,53 +543,6 @@
             <w:r>
               <w:t xml:space="preserve">                  </w:t>
             </w:r>
-            <w:r>
-              <w:rPr>
-                <w:noProof/>
-              </w:rPr>
-              <w:drawing>
-                <wp:inline distT="0" distB="0" distL="0" distR="0" wp14:anchorId="1997FDBC" wp14:editId="76EDD3EF">
-                  <wp:extent cx="571500" cy="571500"/>
-                  <wp:effectExtent l="0" t="0" r="0" b="0"/>
-                  <wp:docPr id="1073741826" name="officeArt object"/>
-                  <wp:cNvGraphicFramePr/>
-                  <a:graphic xmlns:a="http://schemas.openxmlformats.org/drawingml/2006/main">
-                    <a:graphicData uri="http://schemas.openxmlformats.org/drawingml/2006/picture">
-                      <pic:pic xmlns:pic="http://schemas.openxmlformats.org/drawingml/2006/picture">
-                        <pic:nvPicPr>
-                          <pic:cNvPr id="1073741826" name="" descr="movie::file:///Users/russellgordon/Google%20Drive/2016-17/ICS2O/Miscellaneous/Asset_Tracking_Form/16424_1460641694.mp3"/>
-                          <pic:cNvPicPr>
-                            <a:picLocks/>
-                          </pic:cNvPicPr>
-                        </pic:nvPicPr>
-                        <pic:blipFill>
-                          <a:blip r:embed="rId9">
-                            <a:extLst/>
-                          </a:blip>
-                          <a:stretch>
-                            <a:fillRect/>
-                          </a:stretch>
-                        </pic:blipFill>
-                        <pic:spPr>
-                          <a:xfrm>
-                            <a:off x="0" y="0"/>
-                            <a:ext cx="571500" cy="571500"/>
-                          </a:xfrm>
-                          <a:prstGeom prst="rect">
-                            <a:avLst/>
-                          </a:prstGeom>
-                          <a:ln w="12700" cap="flat">
-                            <a:noFill/>
-                            <a:miter lim="400000"/>
-                          </a:ln>
-                          <a:effectLst/>
-                        </pic:spPr>
-                      </pic:pic>
-                    </a:graphicData>
-                  </a:graphic>
-                </wp:inline>
-              </w:drawing>
-            </w:r>
           </w:p>
         </w:tc>
         <w:tc>
@@ -600,14 +567,6 @@
             <w:pPr>
               <w:pStyle w:val="FreeForm"/>
             </w:pPr>
-            <w:hyperlink r:id="rId10" w:history="1">
-              <w:r>
-                <w:rPr>
-                  <w:rStyle w:val="Hyperlink0"/>
-                </w:rPr>
-                <w:t>http://www.freesfx.co.uk/rx2/mp3s/4/16424_1460641694.mp3</w:t>
-              </w:r>
-            </w:hyperlink>
           </w:p>
         </w:tc>
         <w:tc>
@@ -632,14 +591,6 @@
             <w:pPr>
               <w:pStyle w:val="FreeForm"/>
             </w:pPr>
-            <w:hyperlink r:id="rId11" w:history="1">
-              <w:r>
-                <w:rPr>
-                  <w:rStyle w:val="Hyperlink0"/>
-                </w:rPr>
-                <w:t>http://www.freesfx.co.uk/info/eula/</w:t>
-              </w:r>
-            </w:hyperlink>
           </w:p>
         </w:tc>
       </w:tr>
@@ -718,8 +669,8 @@
       </w:pPr>
     </w:p>
     <w:sectPr>
-      <w:headerReference w:type="default" r:id="rId12"/>
-      <w:footerReference w:type="default" r:id="rId13"/>
+      <w:headerReference w:type="default" r:id="rId7"/>
+      <w:footerReference w:type="default" r:id="rId8"/>
       <w:pgSz w:w="15840" w:h="12240" w:orient="landscape"/>
       <w:pgMar w:top="1440" w:right="640" w:bottom="1440" w:left="600" w:header="720" w:footer="864" w:gutter="0"/>
       <w:cols w:space="720"/>

</xml_diff>